<commit_message>
Turns out, errors were not updated
State of being on respective Github, will have to be as is, it's a matter of error in wordings and akin.
</commit_message>
<xml_diff>
--- a/CV for Google - Mikael Rusin.docx
+++ b/CV for Google - Mikael Rusin.docx
@@ -255,35 +255,14 @@
           <w:rFonts w:ascii="Courier New" w:hAnsi="Courier New" w:cs="Courier New"/>
           <w:lang w:val="en-US"/>
         </w:rPr>
-        <w:t>, see respective directory of</w:t>
-      </w:r>
-      <w:r>
-        <w:rPr>
-          <w:rFonts w:ascii="Courier New" w:hAnsi="Courier New" w:cs="Courier New"/>
-          <w:lang w:val="en-US"/>
-        </w:rPr>
-        <w:t xml:space="preserve"> document</w:t>
-      </w:r>
-      <w:r>
-        <w:rPr>
-          <w:rFonts w:ascii="Courier New" w:hAnsi="Courier New" w:cs="Courier New"/>
-          <w:lang w:val="en-US"/>
-        </w:rPr>
-        <w:t>s in the Repository, with</w:t>
-      </w:r>
-      <w:r>
-        <w:rPr>
-          <w:rFonts w:ascii="Courier New" w:hAnsi="Courier New" w:cs="Courier New"/>
-          <w:lang w:val="en-US"/>
-        </w:rPr>
-        <w:t xml:space="preserve"> each respective </w:t>
-      </w:r>
-      <w:r>
-        <w:rPr>
-          <w:rFonts w:ascii="Courier New" w:hAnsi="Courier New" w:cs="Courier New"/>
-          <w:lang w:val="en-US"/>
-        </w:rPr>
-        <w:t>note document.</w:t>
+        <w:t>, see respective documents in respective directory</w:t>
+      </w:r>
+      <w:r>
+        <w:rPr>
+          <w:rFonts w:ascii="Courier New" w:hAnsi="Courier New" w:cs="Courier New"/>
+          <w:lang w:val="en-US"/>
+        </w:rPr>
+        <w:t>.</w:t>
       </w:r>
       <w:r>
         <w:rPr>
@@ -1817,204 +1796,131 @@
           <w:rFonts w:ascii="Courier New" w:hAnsi="Courier New" w:cs="Courier New"/>
           <w:lang w:val="en-US"/>
         </w:rPr>
-        <w:t xml:space="preserve">The accurate and up to date version of this </w:t>
-      </w:r>
-      <w:proofErr w:type="gramStart"/>
-      <w:r>
-        <w:rPr>
-          <w:rFonts w:ascii="Courier New" w:hAnsi="Courier New" w:cs="Courier New"/>
-          <w:lang w:val="en-US"/>
-        </w:rPr>
-        <w:t>project,</w:t>
-      </w:r>
-      <w:proofErr w:type="gramEnd"/>
-      <w:r>
-        <w:rPr>
-          <w:rFonts w:ascii="Courier New" w:hAnsi="Courier New" w:cs="Courier New"/>
-          <w:lang w:val="en-US"/>
-        </w:rPr>
-        <w:t xml:space="preserve"> exists with the</w:t>
-      </w:r>
-      <w:r>
-        <w:rPr>
-          <w:rFonts w:ascii="Courier New" w:hAnsi="Courier New" w:cs="Courier New"/>
-          <w:lang w:val="en-US"/>
-        </w:rPr>
-        <w:t xml:space="preserve"> repository that is current on my Github</w:t>
+        <w:t xml:space="preserve">Accurate version exists on my </w:t>
+      </w:r>
+      <w:proofErr w:type="spellStart"/>
+      <w:r>
+        <w:rPr>
+          <w:rFonts w:ascii="Courier New" w:hAnsi="Courier New" w:cs="Courier New"/>
+          <w:lang w:val="en-US"/>
+        </w:rPr>
+        <w:t>Github</w:t>
+      </w:r>
+      <w:proofErr w:type="spellEnd"/>
+      <w:r>
+        <w:rPr>
+          <w:rFonts w:ascii="Courier New" w:hAnsi="Courier New" w:cs="Courier New"/>
+          <w:lang w:val="en-US"/>
+        </w:rPr>
+        <w:t>.</w:t>
+      </w:r>
+    </w:p>
+    <w:p>
+      <w:pPr>
+        <w:pStyle w:val="PlainText"/>
+        <w:rPr>
+          <w:rFonts w:ascii="Courier New" w:hAnsi="Courier New" w:cs="Courier New"/>
+          <w:lang w:val="en-US"/>
+        </w:rPr>
+      </w:pPr>
+    </w:p>
+    <w:p>
+      <w:pPr>
+        <w:pStyle w:val="PlainText"/>
+        <w:rPr>
+          <w:rFonts w:ascii="Courier New" w:hAnsi="Courier New" w:cs="Courier New"/>
+          <w:lang w:val="en-US"/>
+        </w:rPr>
+      </w:pPr>
+      <w:r>
+        <w:rPr>
+          <w:rFonts w:ascii="Courier New" w:hAnsi="Courier New" w:cs="Courier New"/>
+          <w:lang w:val="en-US"/>
+        </w:rPr>
+        <w:t xml:space="preserve">Do note, some bugs in terms of HTML and akin, remains, as full integration was never </w:t>
+      </w:r>
+      <w:r>
+        <w:rPr>
+          <w:rFonts w:ascii="Courier New" w:hAnsi="Courier New" w:cs="Courier New"/>
+          <w:lang w:val="en-US"/>
+        </w:rPr>
+        <w:t>reached.</w:t>
+      </w:r>
+      <w:r>
+        <w:rPr>
+          <w:rFonts w:ascii="Courier New" w:hAnsi="Courier New" w:cs="Courier New"/>
+          <w:lang w:val="en-US"/>
+        </w:rPr>
+        <w:br/>
+      </w:r>
+      <w:r>
+        <w:rPr>
+          <w:rFonts w:ascii="Courier New" w:hAnsi="Courier New" w:cs="Courier New"/>
+          <w:lang w:val="en-US"/>
+        </w:rPr>
+        <w:br/>
+        <w:t>Presented, ‘group version’:</w:t>
       </w:r>
       <w:bookmarkStart w:id="0" w:name="_GoBack"/>
       <w:bookmarkEnd w:id="0"/>
-      <w:r>
-        <w:rPr>
-          <w:rFonts w:ascii="Courier New" w:hAnsi="Courier New" w:cs="Courier New"/>
-          <w:lang w:val="en-US"/>
-        </w:rPr>
-        <w:t xml:space="preserve">. Due to issues of </w:t>
-      </w:r>
-      <w:r>
-        <w:rPr>
-          <w:rFonts w:ascii="Courier New" w:hAnsi="Courier New" w:cs="Courier New"/>
-          <w:lang w:val="en-US"/>
-        </w:rPr>
-        <w:t xml:space="preserve">other people, finding offense in some of </w:t>
-      </w:r>
-      <w:proofErr w:type="spellStart"/>
-      <w:r>
-        <w:rPr>
-          <w:rFonts w:ascii="Courier New" w:hAnsi="Courier New" w:cs="Courier New"/>
-          <w:lang w:val="en-US"/>
-        </w:rPr>
-        <w:t>templating</w:t>
-      </w:r>
-      <w:proofErr w:type="spellEnd"/>
-      <w:r>
-        <w:rPr>
-          <w:rFonts w:ascii="Courier New" w:hAnsi="Courier New" w:cs="Courier New"/>
-          <w:lang w:val="en-US"/>
-        </w:rPr>
-        <w:t xml:space="preserve"> creation and akin</w:t>
-      </w:r>
-      <w:r>
-        <w:rPr>
-          <w:rFonts w:ascii="Courier New" w:hAnsi="Courier New" w:cs="Courier New"/>
-          <w:lang w:val="en-US"/>
-        </w:rPr>
-        <w:t xml:space="preserve"> that i </w:t>
-      </w:r>
-      <w:proofErr w:type="gramStart"/>
-      <w:r>
-        <w:rPr>
-          <w:rFonts w:ascii="Courier New" w:hAnsi="Courier New" w:cs="Courier New"/>
-          <w:lang w:val="en-US"/>
-        </w:rPr>
-        <w:t>have</w:t>
-      </w:r>
-      <w:proofErr w:type="gramEnd"/>
-      <w:r>
-        <w:rPr>
-          <w:rFonts w:ascii="Courier New" w:hAnsi="Courier New" w:cs="Courier New"/>
-          <w:lang w:val="en-US"/>
-        </w:rPr>
-        <w:t xml:space="preserve"> written in the Repository</w:t>
-      </w:r>
-      <w:r>
-        <w:rPr>
-          <w:rFonts w:ascii="Courier New" w:hAnsi="Courier New" w:cs="Courier New"/>
-          <w:lang w:val="en-US"/>
-        </w:rPr>
-        <w:t xml:space="preserve">, said code does </w:t>
-      </w:r>
-      <w:r>
-        <w:rPr>
-          <w:rFonts w:ascii="Courier New" w:hAnsi="Courier New" w:cs="Courier New"/>
-          <w:lang w:val="en-US"/>
-        </w:rPr>
-        <w:t xml:space="preserve">not exist on the respective </w:t>
-      </w:r>
-      <w:proofErr w:type="spellStart"/>
-      <w:r>
-        <w:rPr>
-          <w:rFonts w:ascii="Courier New" w:hAnsi="Courier New" w:cs="Courier New"/>
-          <w:lang w:val="en-US"/>
-        </w:rPr>
-        <w:t>GitH</w:t>
-      </w:r>
-      <w:r>
-        <w:rPr>
-          <w:rFonts w:ascii="Courier New" w:hAnsi="Courier New" w:cs="Courier New"/>
-          <w:lang w:val="en-US"/>
-        </w:rPr>
-        <w:t>ub</w:t>
-      </w:r>
-      <w:proofErr w:type="spellEnd"/>
-      <w:r>
-        <w:rPr>
-          <w:rFonts w:ascii="Courier New" w:hAnsi="Courier New" w:cs="Courier New"/>
-          <w:lang w:val="en-US"/>
-        </w:rPr>
-        <w:t xml:space="preserve"> link</w:t>
-      </w:r>
-      <w:r>
-        <w:rPr>
-          <w:rFonts w:ascii="Courier New" w:hAnsi="Courier New" w:cs="Courier New"/>
-          <w:lang w:val="en-US"/>
-        </w:rPr>
-        <w:t>.</w:t>
-      </w:r>
-    </w:p>
-    <w:p>
-      <w:pPr>
-        <w:pStyle w:val="PlainText"/>
-        <w:rPr>
-          <w:rFonts w:ascii="Courier New" w:hAnsi="Courier New" w:cs="Courier New"/>
-          <w:lang w:val="en-US"/>
-        </w:rPr>
-      </w:pPr>
-    </w:p>
-    <w:p>
-      <w:pPr>
-        <w:pStyle w:val="PlainText"/>
-        <w:rPr>
-          <w:rFonts w:ascii="Courier New" w:hAnsi="Courier New" w:cs="Courier New"/>
-          <w:lang w:val="en-US"/>
-        </w:rPr>
-      </w:pPr>
-      <w:r>
-        <w:rPr>
-          <w:rFonts w:ascii="Courier New" w:hAnsi="Courier New" w:cs="Courier New"/>
-          <w:lang w:val="en-US"/>
-        </w:rPr>
-        <w:t xml:space="preserve">Do note, some bugs in terms of HTML and akin, remains, as full integration was never </w:t>
-      </w:r>
-      <w:r>
-        <w:rPr>
-          <w:rFonts w:ascii="Courier New" w:hAnsi="Courier New" w:cs="Courier New"/>
-          <w:lang w:val="en-US"/>
-        </w:rPr>
-        <w:t>reached.</w:t>
-      </w:r>
-    </w:p>
-    <w:p>
-      <w:pPr>
-        <w:pStyle w:val="PlainText"/>
-        <w:rPr>
-          <w:rFonts w:ascii="Courier New" w:hAnsi="Courier New" w:cs="Courier New"/>
-          <w:lang w:val="en-US"/>
-        </w:rPr>
-      </w:pPr>
-    </w:p>
-    <w:p>
-      <w:pPr>
-        <w:pStyle w:val="PlainText"/>
-        <w:rPr>
-          <w:rFonts w:ascii="Courier New" w:hAnsi="Courier New" w:cs="Courier New"/>
-          <w:lang w:val="en-US"/>
-        </w:rPr>
-      </w:pPr>
-      <w:r>
-        <w:rPr>
-          <w:rFonts w:ascii="Courier New" w:hAnsi="Courier New" w:cs="Courier New"/>
+    </w:p>
+    <w:p>
+      <w:pPr>
+        <w:pStyle w:val="PlainText"/>
+        <w:rPr>
+          <w:rFonts w:ascii="Courier New" w:hAnsi="Courier New" w:cs="Courier New"/>
+          <w:lang w:val="en-US"/>
+        </w:rPr>
+      </w:pPr>
+    </w:p>
+    <w:p>
+      <w:pPr>
+        <w:pStyle w:val="PlainText"/>
+        <w:rPr>
+          <w:rFonts w:ascii="Courier New" w:hAnsi="Courier New" w:cs="Courier New"/>
+          <w:lang w:val="en-US"/>
+        </w:rPr>
+      </w:pPr>
+      <w:r>
+        <w:rPr>
+          <w:rFonts w:ascii="Courier New" w:hAnsi="Courier New" w:cs="Courier New"/>
+          <w:lang w:val="en-US"/>
+        </w:rPr>
+        <w:t>https://github.com/</w:t>
+      </w:r>
+      <w:r>
+        <w:rPr>
+          <w:rFonts w:ascii="Courier New" w:hAnsi="Courier New" w:cs="Courier New"/>
+          <w:lang w:val="en-US"/>
+        </w:rPr>
+        <w:t>christofferflystam/Grupp1_Yatzy</w:t>
+      </w:r>
+    </w:p>
+    <w:p>
+      <w:pPr>
+        <w:pStyle w:val="PlainText"/>
+        <w:rPr>
+          <w:rFonts w:ascii="Courier New" w:hAnsi="Courier New" w:cs="Courier New"/>
+          <w:lang w:val="en-US"/>
+        </w:rPr>
+      </w:pPr>
+    </w:p>
+    <w:p>
+      <w:pPr>
+        <w:pStyle w:val="PlainText"/>
+        <w:rPr>
+          <w:rFonts w:ascii="Courier New" w:hAnsi="Courier New" w:cs="Courier New"/>
+          <w:b/>
+          <w:lang w:val="en-US"/>
+        </w:rPr>
+      </w:pPr>
+      <w:r>
+        <w:rPr>
+          <w:rFonts w:ascii="Courier New" w:hAnsi="Courier New" w:cs="Courier New"/>
+          <w:b/>
           <w:lang w:val="en-US"/>
         </w:rPr>
         <w:lastRenderedPageBreak/>
-        <w:t>https://github.com/christofferflystam/Grupp1_Yatzy</w:t>
-      </w:r>
-    </w:p>
-    <w:p>
-      <w:pPr>
-        <w:pStyle w:val="PlainText"/>
-        <w:rPr>
-          <w:rFonts w:ascii="Courier New" w:hAnsi="Courier New" w:cs="Courier New"/>
-          <w:b/>
-          <w:lang w:val="en-US"/>
-        </w:rPr>
-      </w:pPr>
-      <w:r>
-        <w:rPr>
-          <w:rFonts w:ascii="Courier New" w:hAnsi="Courier New" w:cs="Courier New"/>
-          <w:b/>
-          <w:lang w:val="en-US"/>
-        </w:rPr>
         <w:t>Work experiences:</w:t>
       </w:r>
     </w:p>

</xml_diff>